<commit_message>
marcos e diagrama de solução
</commit_message>
<xml_diff>
--- a/BeeHaveDocumentação-V2.docx
+++ b/BeeHaveDocumentação-V2.docx
@@ -2009,15 +2009,7 @@
           <w:sz w:val="28"/>
           <w:szCs w:val="28"/>
         </w:rPr>
-        <w:t xml:space="preserve">Agora imagine </w:t>
-      </w:r>
-      <w:r>
-        <w:rPr>
-          <w:rFonts w:ascii="Arial" w:hAnsi="Arial" w:cs="Arial"/>
-          <w:sz w:val="28"/>
-          <w:szCs w:val="28"/>
-        </w:rPr>
-        <w:t xml:space="preserve">se o computador de um médico parar no meio de um exame, ele terá que refazer o processo, ou uma recepcionista que teria que cadastrar novamente um paciente, e com isso gerando desconforto e retrabalho. Sabe-se que o tempo médio de espera em uma fila de hospital varia entre 40 minutos e 1 hora, isso sem levar em conta épocas de epidemia ou surtos, agora imagine esse tempo somado com o de espera por conta de uma falha em uma das máquinas que fazem parte do processo, sendo necessário esperar que o técnico resolva o problema para retomar a atividade. </w:t>
+        <w:t xml:space="preserve">Agora imagine se o computador de um médico parar no meio de um exame, ele terá que refazer o processo, ou uma recepcionista que teria que cadastrar novamente um paciente, e com isso gerando desconforto e retrabalho. Sabe-se que o tempo médio de espera em uma fila de hospital varia entre 40 minutos e 1 hora, isso sem levar em conta épocas de epidemia ou surtos, agora imagine esse tempo somado com o de espera por conta de uma falha em uma das máquinas que fazem parte do processo, sendo necessário esperar que o técnico resolva o problema para retomar a atividade. </w:t>
       </w:r>
     </w:p>
     <w:p>
@@ -2193,6 +2185,18 @@
     <w:p>
       <w:pPr>
         <w:spacing w:line="360" w:lineRule="auto"/>
+        <w:jc w:val="both"/>
+        <w:rPr>
+          <w:rFonts w:ascii="Arial" w:eastAsia="Arial Nova" w:hAnsi="Arial" w:cs="Arial"/>
+          <w:sz w:val="28"/>
+          <w:szCs w:val="28"/>
+          <w:lang w:val="pt"/>
+        </w:rPr>
+      </w:pPr>
+    </w:p>
+    <w:p>
+      <w:pPr>
+        <w:spacing w:line="360" w:lineRule="auto"/>
         <w:ind w:firstLine="720"/>
         <w:jc w:val="both"/>
         <w:rPr>
@@ -2509,7 +2513,6 @@
         <w:rPr>
           <w:noProof/>
         </w:rPr>
-        <w:lastRenderedPageBreak/>
         <w:drawing>
           <wp:anchor distT="0" distB="0" distL="114300" distR="114300" simplePos="0" relativeHeight="251665408" behindDoc="1" locked="0" layoutInCell="1" allowOverlap="1" wp14:anchorId="4F6DDE49" wp14:editId="5CB1F68C">
             <wp:simplePos x="0" y="0"/>
@@ -3172,6 +3175,9 @@
         <w:jc w:val="both"/>
       </w:pPr>
       <w:r>
+        <w:rPr>
+          <w:noProof/>
+        </w:rPr>
         <w:drawing>
           <wp:inline distT="0" distB="0" distL="0" distR="0" wp14:anchorId="4A554B97" wp14:editId="26DB4049">
             <wp:extent cx="5943600" cy="3816985"/>
@@ -3398,6 +3404,7 @@
         <w:rPr>
           <w:b/>
           <w:bCs/>
+          <w:noProof/>
           <w:sz w:val="36"/>
           <w:szCs w:val="36"/>
         </w:rPr>
@@ -3608,17 +3615,30 @@
     </w:p>
     <w:p>
       <w:pPr>
-        <w:jc w:val="both"/>
-      </w:pPr>
-      <w:r>
-        <w:rPr>
-          <w:noProof/>
+        <w:jc w:val="center"/>
+        <w:rPr>
+          <w:rFonts w:ascii="Calibri" w:eastAsia="Calibri" w:hAnsi="Calibri" w:cs="Calibri"/>
+          <w:b/>
+          <w:bCs/>
+          <w:color w:val="000000" w:themeColor="text1"/>
+          <w:sz w:val="28"/>
+          <w:szCs w:val="28"/>
+        </w:rPr>
+      </w:pPr>
+      <w:r>
+        <w:rPr>
+          <w:rFonts w:ascii="Calibri" w:eastAsia="Calibri" w:hAnsi="Calibri" w:cs="Calibri"/>
+          <w:b/>
+          <w:bCs/>
+          <w:color w:val="000000" w:themeColor="text1"/>
+          <w:sz w:val="28"/>
+          <w:szCs w:val="28"/>
         </w:rPr>
         <w:drawing>
-          <wp:inline distT="0" distB="0" distL="0" distR="0" wp14:anchorId="75157DAC" wp14:editId="69FDB47C">
-            <wp:extent cx="4572000" cy="2724150"/>
-            <wp:effectExtent l="0" t="0" r="0" b="0"/>
-            <wp:docPr id="1329116766" name="Picture 1329116766"/>
+          <wp:inline distT="0" distB="0" distL="0" distR="0" wp14:anchorId="31BF71A3" wp14:editId="18775555">
+            <wp:extent cx="5839640" cy="3277057"/>
+            <wp:effectExtent l="0" t="0" r="8890" b="0"/>
+            <wp:docPr id="19" name="Imagem 19" descr="Interface gráfica do usuário&#10;&#10;Descrição gerada automaticamente"/>
             <wp:cNvGraphicFramePr>
               <a:graphicFrameLocks xmlns:a="http://schemas.openxmlformats.org/drawingml/2006/main" noChangeAspect="1"/>
             </wp:cNvGraphicFramePr>
@@ -3626,17 +3646,11 @@
               <a:graphicData uri="http://schemas.openxmlformats.org/drawingml/2006/picture">
                 <pic:pic xmlns:pic="http://schemas.openxmlformats.org/drawingml/2006/picture">
                   <pic:nvPicPr>
-                    <pic:cNvPr id="0" name=""/>
+                    <pic:cNvPr id="19" name="Imagem 19" descr="Interface gráfica do usuário&#10;&#10;Descrição gerada automaticamente"/>
                     <pic:cNvPicPr/>
                   </pic:nvPicPr>
                   <pic:blipFill>
-                    <a:blip r:embed="rId12">
-                      <a:extLst>
-                        <a:ext uri="{28A0092B-C50C-407E-A947-70E740481C1C}">
-                          <a14:useLocalDpi xmlns:a14="http://schemas.microsoft.com/office/drawing/2010/main" val="0"/>
-                        </a:ext>
-                      </a:extLst>
-                    </a:blip>
+                    <a:blip r:embed="rId12"/>
                     <a:stretch>
                       <a:fillRect/>
                     </a:stretch>
@@ -3644,7 +3658,7 @@
                   <pic:spPr>
                     <a:xfrm>
                       <a:off x="0" y="0"/>
-                      <a:ext cx="4572000" cy="2724150"/>
+                      <a:ext cx="5839640" cy="3277057"/>
                     </a:xfrm>
                     <a:prstGeom prst="rect">
                       <a:avLst/>
@@ -3660,20 +3674,6 @@
     <w:p>
       <w:pPr>
         <w:spacing w:line="240" w:lineRule="auto"/>
-        <w:jc w:val="both"/>
-        <w:rPr>
-          <w:rFonts w:ascii="Calibri" w:eastAsia="Calibri" w:hAnsi="Calibri" w:cs="Calibri"/>
-          <w:b/>
-          <w:bCs/>
-          <w:color w:val="000000" w:themeColor="text1"/>
-          <w:sz w:val="28"/>
-          <w:szCs w:val="28"/>
-        </w:rPr>
-      </w:pPr>
-    </w:p>
-    <w:p>
-      <w:pPr>
-        <w:spacing w:line="240" w:lineRule="auto"/>
         <w:ind w:left="2880" w:firstLine="720"/>
         <w:jc w:val="both"/>
       </w:pPr>
@@ -3751,7 +3751,6 @@
         <w:rPr>
           <w:noProof/>
         </w:rPr>
-        <w:lastRenderedPageBreak/>
         <w:drawing>
           <wp:anchor distT="0" distB="0" distL="114300" distR="114300" simplePos="0" relativeHeight="251680768" behindDoc="1" locked="0" layoutInCell="1" allowOverlap="1" wp14:anchorId="20D82308" wp14:editId="1D8DCCD3">
             <wp:simplePos x="0" y="0"/>
@@ -4204,6 +4203,7 @@
           <w:szCs w:val="28"/>
           <w:lang w:val="pt"/>
         </w:rPr>
+        <w:lastRenderedPageBreak/>
         <w:t>8.</w:t>
       </w:r>
       <w:r>
@@ -4232,7 +4232,6 @@
         <w:rPr>
           <w:noProof/>
         </w:rPr>
-        <w:lastRenderedPageBreak/>
         <w:drawing>
           <wp:anchor distT="0" distB="0" distL="114300" distR="114300" simplePos="0" relativeHeight="251675648" behindDoc="1" locked="0" layoutInCell="1" allowOverlap="1" wp14:anchorId="5324F4E2" wp14:editId="7DD0EA20">
             <wp:simplePos x="0" y="0"/>
@@ -4487,7 +4486,6 @@
         <w:rPr>
           <w:noProof/>
         </w:rPr>
-        <w:lastRenderedPageBreak/>
         <w:drawing>
           <wp:anchor distT="0" distB="0" distL="114300" distR="114300" simplePos="0" relativeHeight="251677696" behindDoc="1" locked="0" layoutInCell="1" allowOverlap="1" wp14:anchorId="2D5BD4B2" wp14:editId="5422A1E6">
             <wp:simplePos x="0" y="0"/>
@@ -4735,6 +4733,149 @@
           <w:sz w:val="28"/>
           <w:szCs w:val="28"/>
           <w:lang w:val="pt"/>
+        </w:rPr>
+      </w:pPr>
+    </w:p>
+    <w:p>
+      <w:pPr>
+        <w:rPr>
+          <w:rFonts w:ascii="Arial" w:eastAsia="Arial" w:hAnsi="Arial" w:cs="Arial"/>
+          <w:b/>
+          <w:bCs/>
+          <w:sz w:val="28"/>
+          <w:szCs w:val="28"/>
+          <w:lang w:val="pt"/>
+        </w:rPr>
+      </w:pPr>
+    </w:p>
+    <w:p>
+      <w:pPr>
+        <w:pStyle w:val="PargrafodaLista"/>
+        <w:widowControl w:val="0"/>
+        <w:numPr>
+          <w:ilvl w:val="1"/>
+          <w:numId w:val="13"/>
+        </w:numPr>
+        <w:autoSpaceDE w:val="0"/>
+        <w:autoSpaceDN w:val="0"/>
+        <w:spacing w:after="0" w:line="360" w:lineRule="auto"/>
+        <w:jc w:val="both"/>
+        <w:rPr>
+          <w:b/>
+          <w:bCs/>
+          <w:sz w:val="36"/>
+          <w:szCs w:val="40"/>
+          <w:u w:val="thick" w:color="FFC000" w:themeColor="accent4"/>
+        </w:rPr>
+      </w:pPr>
+      <w:r>
+        <w:rPr>
+          <w:b/>
+          <w:bCs/>
+          <w:sz w:val="36"/>
+          <w:szCs w:val="40"/>
+          <w:u w:val="thick" w:color="FFC000" w:themeColor="accent4"/>
+        </w:rPr>
+        <w:lastRenderedPageBreak/>
+        <w:drawing>
+          <wp:anchor distT="0" distB="0" distL="114300" distR="114300" simplePos="0" relativeHeight="251681792" behindDoc="1" locked="0" layoutInCell="1" allowOverlap="1" wp14:anchorId="59CE0617" wp14:editId="52056FF0">
+            <wp:simplePos x="0" y="0"/>
+            <wp:positionH relativeFrom="column">
+              <wp:posOffset>190500</wp:posOffset>
+            </wp:positionH>
+            <wp:positionV relativeFrom="paragraph">
+              <wp:posOffset>647700</wp:posOffset>
+            </wp:positionV>
+            <wp:extent cx="5763429" cy="3238952"/>
+            <wp:effectExtent l="0" t="0" r="8890" b="0"/>
+            <wp:wrapTight wrapText="bothSides">
+              <wp:wrapPolygon edited="0">
+                <wp:start x="0" y="0"/>
+                <wp:lineTo x="0" y="21473"/>
+                <wp:lineTo x="21562" y="21473"/>
+                <wp:lineTo x="21562" y="0"/>
+                <wp:lineTo x="0" y="0"/>
+              </wp:wrapPolygon>
+            </wp:wrapTight>
+            <wp:docPr id="20" name="Imagem 20"/>
+            <wp:cNvGraphicFramePr>
+              <a:graphicFrameLocks xmlns:a="http://schemas.openxmlformats.org/drawingml/2006/main" noChangeAspect="1"/>
+            </wp:cNvGraphicFramePr>
+            <a:graphic xmlns:a="http://schemas.openxmlformats.org/drawingml/2006/main">
+              <a:graphicData uri="http://schemas.openxmlformats.org/drawingml/2006/picture">
+                <pic:pic xmlns:pic="http://schemas.openxmlformats.org/drawingml/2006/picture">
+                  <pic:nvPicPr>
+                    <pic:cNvPr id="1" name=""/>
+                    <pic:cNvPicPr/>
+                  </pic:nvPicPr>
+                  <pic:blipFill>
+                    <a:blip r:embed="rId16">
+                      <a:extLst>
+                        <a:ext uri="{28A0092B-C50C-407E-A947-70E740481C1C}">
+                          <a14:useLocalDpi xmlns:a14="http://schemas.microsoft.com/office/drawing/2010/main" val="0"/>
+                        </a:ext>
+                      </a:extLst>
+                    </a:blip>
+                    <a:stretch>
+                      <a:fillRect/>
+                    </a:stretch>
+                  </pic:blipFill>
+                  <pic:spPr>
+                    <a:xfrm>
+                      <a:off x="0" y="0"/>
+                      <a:ext cx="5763429" cy="3238952"/>
+                    </a:xfrm>
+                    <a:prstGeom prst="rect">
+                      <a:avLst/>
+                    </a:prstGeom>
+                  </pic:spPr>
+                </pic:pic>
+              </a:graphicData>
+            </a:graphic>
+          </wp:anchor>
+        </w:drawing>
+      </w:r>
+      <w:r>
+        <w:rPr>
+          <w:b/>
+          <w:bCs/>
+          <w:sz w:val="36"/>
+          <w:szCs w:val="40"/>
+          <w:u w:val="thick" w:color="FFC000" w:themeColor="accent4"/>
+        </w:rPr>
+        <w:t>Marcos do Projeto</w:t>
+      </w:r>
+    </w:p>
+    <w:p>
+      <w:pPr>
+        <w:pStyle w:val="PargrafodaLista"/>
+        <w:widowControl w:val="0"/>
+        <w:autoSpaceDE w:val="0"/>
+        <w:autoSpaceDN w:val="0"/>
+        <w:spacing w:after="0" w:line="360" w:lineRule="auto"/>
+        <w:jc w:val="both"/>
+        <w:rPr>
+          <w:b/>
+          <w:bCs/>
+          <w:sz w:val="36"/>
+          <w:szCs w:val="40"/>
+          <w:u w:val="thick" w:color="FFC000" w:themeColor="accent4"/>
+        </w:rPr>
+      </w:pPr>
+    </w:p>
+    <w:p>
+      <w:pPr>
+        <w:pStyle w:val="PargrafodaLista"/>
+        <w:widowControl w:val="0"/>
+        <w:autoSpaceDE w:val="0"/>
+        <w:autoSpaceDN w:val="0"/>
+        <w:spacing w:after="0" w:line="360" w:lineRule="auto"/>
+        <w:rPr>
+          <w:b/>
+          <w:bCs/>
+          <w:sz w:val="36"/>
+          <w:szCs w:val="40"/>
+          <w:u w:val="thick" w:color="FFC000" w:themeColor="accent4"/>
         </w:rPr>
       </w:pPr>
     </w:p>

</xml_diff>